<commit_message>
Added some info on the Readme file
</commit_message>
<xml_diff>
--- a/APPLEYE.docx
+++ b/APPLEYE.docx
@@ -227,6 +227,7 @@
         </w:rPr>
         <w:t xml:space="preserve">namely </w:t>
       </w:r>
+      <w:proofErr w:type="spellStart"/>
       <w:r>
         <w:rPr>
           <w:rFonts w:ascii="Times New Roman" w:hAnsi="Times New Roman" w:cs="Times New Roman"/>
@@ -245,6 +246,7 @@
         </w:rPr>
         <w:t>EYE</w:t>
       </w:r>
+      <w:proofErr w:type="spellEnd"/>
       <w:r>
         <w:rPr>
           <w:rFonts w:ascii="Times New Roman" w:hAnsi="Times New Roman" w:cs="Times New Roman"/>
@@ -268,15 +270,33 @@
           <w:sz w:val="24"/>
           <w:szCs w:val="24"/>
         </w:rPr>
-        <w:t xml:space="preserve"> that will help the students look for every scholarship oppor</w:t>
-      </w:r>
-      <w:r>
-        <w:rPr>
-          <w:rFonts w:ascii="Times New Roman" w:hAnsi="Times New Roman" w:cs="Times New Roman"/>
-          <w:sz w:val="24"/>
-          <w:szCs w:val="24"/>
-        </w:rPr>
-        <w:t>tunities in there respected cities</w:t>
+        <w:t xml:space="preserve"> that will help the students look for every scholarship </w:t>
+      </w:r>
+      <w:proofErr w:type="gramStart"/>
+      <w:r>
+        <w:rPr>
+          <w:rFonts w:ascii="Times New Roman" w:hAnsi="Times New Roman" w:cs="Times New Roman"/>
+          <w:sz w:val="24"/>
+          <w:szCs w:val="24"/>
+        </w:rPr>
+        <w:t>oppor</w:t>
+      </w:r>
+      <w:r>
+        <w:rPr>
+          <w:rFonts w:ascii="Times New Roman" w:hAnsi="Times New Roman" w:cs="Times New Roman"/>
+          <w:sz w:val="24"/>
+          <w:szCs w:val="24"/>
+        </w:rPr>
+        <w:t>tunities</w:t>
+      </w:r>
+      <w:proofErr w:type="gramEnd"/>
+      <w:r>
+        <w:rPr>
+          <w:rFonts w:ascii="Times New Roman" w:hAnsi="Times New Roman" w:cs="Times New Roman"/>
+          <w:sz w:val="24"/>
+          <w:szCs w:val="24"/>
+        </w:rPr>
+        <w:t xml:space="preserve"> in there respected cities</w:t>
       </w:r>
       <w:r>
         <w:rPr>
@@ -471,24 +491,44 @@
           <w:sz w:val="24"/>
           <w:szCs w:val="24"/>
         </w:rPr>
-        <w:t>Patrick N. Dematogue</w:t>
-      </w:r>
-    </w:p>
-    <w:p>
-      <w:pPr>
-        <w:rPr>
-          <w:rFonts w:ascii="Times New Roman" w:hAnsi="Times New Roman" w:cs="Times New Roman"/>
-          <w:sz w:val="24"/>
-          <w:szCs w:val="24"/>
-        </w:rPr>
-      </w:pPr>
-      <w:r>
-        <w:rPr>
-          <w:rFonts w:ascii="Times New Roman" w:hAnsi="Times New Roman" w:cs="Times New Roman"/>
-          <w:sz w:val="24"/>
-          <w:szCs w:val="24"/>
-        </w:rPr>
-        <w:t>Alfrederick M. De Chavez</w:t>
+        <w:t xml:space="preserve">Patrick N. </w:t>
+      </w:r>
+      <w:proofErr w:type="spellStart"/>
+      <w:r>
+        <w:rPr>
+          <w:rFonts w:ascii="Times New Roman" w:hAnsi="Times New Roman" w:cs="Times New Roman"/>
+          <w:sz w:val="24"/>
+          <w:szCs w:val="24"/>
+        </w:rPr>
+        <w:t>Dematogue</w:t>
+      </w:r>
+      <w:proofErr w:type="spellEnd"/>
+    </w:p>
+    <w:p>
+      <w:pPr>
+        <w:rPr>
+          <w:rFonts w:ascii="Times New Roman" w:hAnsi="Times New Roman" w:cs="Times New Roman"/>
+          <w:sz w:val="24"/>
+          <w:szCs w:val="24"/>
+        </w:rPr>
+      </w:pPr>
+      <w:proofErr w:type="spellStart"/>
+      <w:r>
+        <w:rPr>
+          <w:rFonts w:ascii="Times New Roman" w:hAnsi="Times New Roman" w:cs="Times New Roman"/>
+          <w:sz w:val="24"/>
+          <w:szCs w:val="24"/>
+        </w:rPr>
+        <w:t>Alfrederick</w:t>
+      </w:r>
+      <w:proofErr w:type="spellEnd"/>
+      <w:r>
+        <w:rPr>
+          <w:rFonts w:ascii="Times New Roman" w:hAnsi="Times New Roman" w:cs="Times New Roman"/>
+          <w:sz w:val="24"/>
+          <w:szCs w:val="24"/>
+        </w:rPr>
+        <w:t xml:space="preserve"> M. De Chavez</w:t>
       </w:r>
     </w:p>
     <w:p>
@@ -522,8 +562,18 @@
           <w:sz w:val="24"/>
           <w:szCs w:val="24"/>
         </w:rPr>
-        <w:t>Kim Ryan P. Mangubat</w:t>
-      </w:r>
+        <w:t xml:space="preserve">Kim Ryan P. </w:t>
+      </w:r>
+      <w:proofErr w:type="spellStart"/>
+      <w:r>
+        <w:rPr>
+          <w:rFonts w:ascii="Times New Roman" w:hAnsi="Times New Roman" w:cs="Times New Roman"/>
+          <w:sz w:val="24"/>
+          <w:szCs w:val="24"/>
+        </w:rPr>
+        <w:t>Mangubat</w:t>
+      </w:r>
+      <w:proofErr w:type="spellEnd"/>
     </w:p>
     <w:p>
       <w:pPr>
@@ -575,13 +625,23 @@
           <w:szCs w:val="24"/>
         </w:rPr>
       </w:pPr>
-      <w:r>
-        <w:rPr>
-          <w:rFonts w:ascii="Times New Roman" w:hAnsi="Times New Roman" w:cs="Times New Roman"/>
-          <w:sz w:val="24"/>
-          <w:szCs w:val="24"/>
-        </w:rPr>
-        <w:t>Youtube link of tutorial</w:t>
+      <w:proofErr w:type="spellStart"/>
+      <w:r>
+        <w:rPr>
+          <w:rFonts w:ascii="Times New Roman" w:hAnsi="Times New Roman" w:cs="Times New Roman"/>
+          <w:sz w:val="24"/>
+          <w:szCs w:val="24"/>
+        </w:rPr>
+        <w:t>Youtube</w:t>
+      </w:r>
+      <w:proofErr w:type="spellEnd"/>
+      <w:r>
+        <w:rPr>
+          <w:rFonts w:ascii="Times New Roman" w:hAnsi="Times New Roman" w:cs="Times New Roman"/>
+          <w:sz w:val="24"/>
+          <w:szCs w:val="24"/>
+        </w:rPr>
+        <w:t xml:space="preserve"> link of tutorial</w:t>
       </w:r>
       <w:r>
         <w:rPr>
@@ -605,20 +665,20 @@
       <w:r>
         <w:br/>
       </w:r>
-      <w:r>
-        <w:t>Github link:</w:t>
+      <w:proofErr w:type="spellStart"/>
+      <w:r>
+        <w:t>Github</w:t>
+      </w:r>
+      <w:proofErr w:type="spellEnd"/>
+      <w:r>
+        <w:t xml:space="preserve"> link:</w:t>
       </w:r>
       <w:r>
         <w:br/>
       </w:r>
-      <w:hyperlink r:id="rId6" w:history="1">
-        <w:r>
-          <w:rPr>
-            <w:rStyle w:val="Hyperlink"/>
-          </w:rPr>
-          <w:t>https://github.com/IVVVVV603/ErrorsCheckers</w:t>
-        </w:r>
-      </w:hyperlink>
+      <w:r>
+        <w:t>https://github.com/GEA960/Apple-Eye.git</w:t>
+      </w:r>
     </w:p>
     <w:sectPr>
       <w:pgSz w:w="12240" w:h="15840"/>
@@ -852,7 +912,7 @@
     <w:lsdException w:name="Table Web 2" w:semiHidden="1" w:unhideWhenUsed="1"/>
     <w:lsdException w:name="Table Web 3" w:semiHidden="1" w:unhideWhenUsed="1"/>
     <w:lsdException w:name="Balloon Text" w:semiHidden="1" w:unhideWhenUsed="1"/>
-    <w:lsdException w:name="Table Grid" w:semiHidden="1" w:uiPriority="59" w:unhideWhenUsed="1"/>
+    <w:lsdException w:name="Table Grid" w:uiPriority="59"/>
     <w:lsdException w:name="Table Theme" w:semiHidden="1" w:unhideWhenUsed="1"/>
     <w:lsdException w:name="Placeholder Text" w:semiHidden="1"/>
     <w:lsdException w:name="No Spacing" w:uiPriority="1" w:qFormat="1"/>

</xml_diff>